<commit_message>
update sk mutasi hakim pn dan panitera
update sk mutasi hakim pn
</commit_message>
<xml_diff>
--- a/application/docx/SURAT/PANITERA/1_IB_198911162015032003.docx
+++ b/application/docx/SURAT/PANITERA/1_IB_198911162015032003.docx
@@ -1356,7 +1356,7 @@
           <w:szCs w:val="22"/>
           <w:lang w:val="de-DE"/>
         </w:rPr>
-        <w:t>Jakarta, 13-04-2021</w:t>
+        <w:t>Jakarta, 13 April 2021</w:t>
       </w:r>
     </w:p>
     <w:p>
@@ -2875,7 +2875,7 @@
                 <w:szCs w:val="22"/>
                 <w:lang w:val="en-US"/>
               </w:rPr>
-              <w:t>13-04-2021</w:t>
+              <w:t>13 April 2021</w:t>
             </w:r>
           </w:p>
         </w:tc>

</xml_diff>